<commit_message>
Ajout des classes CVE, Faille, TypeFaille, Editeur et User ainsi que leurs tests
</commit_message>
<xml_diff>
--- a/Plan/MCD.docx
+++ b/Plan/MCD.docx
@@ -166,13 +166,8 @@
                               <w:jc w:val="center"/>
                             </w:pPr>
                             <w:r>
-                              <w:t>0</w:t>
-                            </w:r>
-                            <w:proofErr w:type="gramStart"/>
-                            <w:r>
-                              <w:t>,n</w:t>
-                            </w:r>
-                            <w:proofErr w:type="gramEnd"/>
+                              <w:t>0,n</w:t>
+                            </w:r>
                           </w:p>
                         </w:txbxContent>
                       </wps:txbx>
@@ -425,16 +420,12 @@
                               <w:spacing w:after="0"/>
                               <w:jc w:val="center"/>
                             </w:pPr>
-                            <w:proofErr w:type="spellStart"/>
-                            <w:proofErr w:type="gramStart"/>
                             <w:r>
                               <w:t>link_cve_</w:t>
                             </w:r>
                             <w:r>
                               <w:t>reference</w:t>
                             </w:r>
-                            <w:proofErr w:type="spellEnd"/>
-                            <w:proofErr w:type="gramEnd"/>
                           </w:p>
                         </w:txbxContent>
                       </wps:txbx>
@@ -544,13 +535,9 @@
                               <w:spacing w:after="100" w:afterAutospacing="1"/>
                               <w:jc w:val="center"/>
                             </w:pPr>
-                            <w:proofErr w:type="spellStart"/>
-                            <w:proofErr w:type="gramStart"/>
                             <w:r>
                               <w:t>reference</w:t>
                             </w:r>
-                            <w:proofErr w:type="spellEnd"/>
-                            <w:proofErr w:type="gramEnd"/>
                           </w:p>
                           <w:p>
                             <w:pPr>
@@ -559,8 +546,6 @@
                                 <w:u w:val="single"/>
                               </w:rPr>
                             </w:pPr>
-                            <w:proofErr w:type="spellStart"/>
-                            <w:proofErr w:type="gramStart"/>
                             <w:r>
                               <w:rPr>
                                 <w:u w:val="single"/>
@@ -573,23 +558,17 @@
                               </w:rPr>
                               <w:t>Reference</w:t>
                             </w:r>
-                            <w:proofErr w:type="spellEnd"/>
-                            <w:proofErr w:type="gramEnd"/>
                           </w:p>
                           <w:p>
                             <w:pPr>
                               <w:spacing w:after="0"/>
                             </w:pPr>
-                            <w:proofErr w:type="spellStart"/>
-                            <w:proofErr w:type="gramStart"/>
                             <w:r>
                               <w:t>nom</w:t>
                             </w:r>
                             <w:r>
                               <w:t>reference</w:t>
                             </w:r>
-                            <w:proofErr w:type="spellEnd"/>
-                            <w:proofErr w:type="gramEnd"/>
                           </w:p>
                         </w:txbxContent>
                       </wps:txbx>
@@ -735,13 +714,8 @@
                               <w:jc w:val="center"/>
                             </w:pPr>
                             <w:r>
-                              <w:t>0</w:t>
-                            </w:r>
-                            <w:proofErr w:type="gramStart"/>
-                            <w:r>
-                              <w:t>,n</w:t>
-                            </w:r>
-                            <w:proofErr w:type="gramEnd"/>
+                              <w:t>0,n</w:t>
+                            </w:r>
                           </w:p>
                         </w:txbxContent>
                       </wps:txbx>
@@ -967,21 +941,17 @@
                             <w:pPr>
                               <w:spacing w:after="0"/>
                             </w:pPr>
-                            <w:proofErr w:type="gramStart"/>
                             <w:r>
                               <w:t>description</w:t>
                             </w:r>
-                            <w:proofErr w:type="gramEnd"/>
                           </w:p>
                           <w:p>
                             <w:pPr>
                               <w:spacing w:after="0"/>
                             </w:pPr>
-                            <w:proofErr w:type="gramStart"/>
                             <w:r>
                               <w:t>note</w:t>
                             </w:r>
-                            <w:proofErr w:type="gramEnd"/>
                           </w:p>
                           <w:p>
                             <w:pPr>
@@ -1152,13 +1122,8 @@
                               <w:jc w:val="center"/>
                             </w:pPr>
                             <w:r>
-                              <w:t>0</w:t>
-                            </w:r>
-                            <w:proofErr w:type="gramStart"/>
-                            <w:r>
-                              <w:t>,n</w:t>
-                            </w:r>
-                            <w:proofErr w:type="gramEnd"/>
+                              <w:t>0,n</w:t>
+                            </w:r>
                           </w:p>
                         </w:txbxContent>
                       </wps:txbx>
@@ -1265,13 +1230,8 @@
                               <w:jc w:val="center"/>
                             </w:pPr>
                             <w:r>
-                              <w:t>0</w:t>
-                            </w:r>
-                            <w:proofErr w:type="gramStart"/>
-                            <w:r>
-                              <w:t>,n</w:t>
-                            </w:r>
-                            <w:proofErr w:type="gramEnd"/>
+                              <w:t>0,n</w:t>
+                            </w:r>
                           </w:p>
                         </w:txbxContent>
                       </wps:txbx>
@@ -1378,13 +1338,8 @@
                               <w:jc w:val="center"/>
                             </w:pPr>
                             <w:r>
-                              <w:t>0</w:t>
-                            </w:r>
-                            <w:proofErr w:type="gramStart"/>
-                            <w:r>
-                              <w:t>,n</w:t>
-                            </w:r>
-                            <w:proofErr w:type="gramEnd"/>
+                              <w:t>0,n</w:t>
+                            </w:r>
                           </w:p>
                         </w:txbxContent>
                       </wps:txbx>
@@ -1491,13 +1446,8 @@
                               <w:jc w:val="center"/>
                             </w:pPr>
                             <w:r>
-                              <w:t>0</w:t>
-                            </w:r>
-                            <w:proofErr w:type="gramStart"/>
-                            <w:r>
-                              <w:t>,n</w:t>
-                            </w:r>
-                            <w:proofErr w:type="gramEnd"/>
+                              <w:t>0,n</w:t>
+                            </w:r>
                           </w:p>
                         </w:txbxContent>
                       </wps:txbx>
@@ -1710,13 +1660,8 @@
                               <w:jc w:val="center"/>
                             </w:pPr>
                             <w:r>
-                              <w:t>0</w:t>
-                            </w:r>
-                            <w:proofErr w:type="gramStart"/>
-                            <w:r>
-                              <w:t>,n</w:t>
-                            </w:r>
-                            <w:proofErr w:type="gramEnd"/>
+                              <w:t>0,n</w:t>
+                            </w:r>
                           </w:p>
                         </w:txbxContent>
                       </wps:txbx>
@@ -1823,13 +1768,8 @@
                               <w:jc w:val="center"/>
                             </w:pPr>
                             <w:r>
-                              <w:t>1</w:t>
-                            </w:r>
-                            <w:proofErr w:type="gramStart"/>
-                            <w:r>
-                              <w:t>,n</w:t>
-                            </w:r>
-                            <w:proofErr w:type="gramEnd"/>
+                              <w:t>1,n</w:t>
+                            </w:r>
                           </w:p>
                         </w:txbxContent>
                       </wps:txbx>
@@ -1939,13 +1879,8 @@
                               <w:jc w:val="center"/>
                             </w:pPr>
                             <w:r>
-                              <w:t>1</w:t>
-                            </w:r>
-                            <w:proofErr w:type="gramStart"/>
-                            <w:r>
-                              <w:t>,n</w:t>
-                            </w:r>
-                            <w:proofErr w:type="gramEnd"/>
+                              <w:t>1,n</w:t>
+                            </w:r>
                           </w:p>
                         </w:txbxContent>
                       </wps:txbx>
@@ -2231,11 +2166,9 @@
                               <w:spacing w:after="0"/>
                               <w:jc w:val="center"/>
                             </w:pPr>
-                            <w:proofErr w:type="spellStart"/>
                             <w:r>
                               <w:t>link_editeur_user</w:t>
                             </w:r>
-                            <w:proofErr w:type="spellEnd"/>
                           </w:p>
                           <w:p>
                             <w:pPr>
@@ -2531,11 +2464,9 @@
                               <w:spacing w:after="0"/>
                               <w:jc w:val="center"/>
                             </w:pPr>
-                            <w:proofErr w:type="spellStart"/>
                             <w:r>
                               <w:t>link_cve_user</w:t>
                             </w:r>
-                            <w:proofErr w:type="spellEnd"/>
                           </w:p>
                           <w:p>
                             <w:pPr>
@@ -2713,7 +2644,15 @@
                               <w:spacing w:after="0"/>
                             </w:pPr>
                             <w:r>
-                              <w:t>motdepasseUser</w:t>
+                              <w:t>m</w:t>
+                            </w:r>
+                            <w:r>
+                              <w:t>dp</w:t>
+                            </w:r>
+                            <w:bookmarkStart w:id="0" w:name="_GoBack"/>
+                            <w:bookmarkEnd w:id="0"/>
+                            <w:r>
+                              <w:t>User</w:t>
                             </w:r>
                           </w:p>
                           <w:p>
@@ -2743,7 +2682,7 @@
           </mc:Choice>
           <mc:Fallback>
             <w:pict>
-              <v:roundrect id="Rectangle à coins arrondis 5" o:spid="_x0000_s1039" style="position:absolute;margin-left:297.75pt;margin-top:401.4pt;width:101.95pt;height:96.75pt;z-index:251667456;visibility:visible;mso-wrap-style:square;mso-width-percent:0;mso-height-percent:0;mso-wrap-distance-left:9pt;mso-wrap-distance-top:0;mso-wrap-distance-right:9pt;mso-wrap-distance-bottom:0;mso-position-horizontal:absolute;mso-position-horizontal-relative:text;mso-position-vertical:absolute;mso-position-vertical-relative:text;mso-width-percent:0;mso-height-percent:0;mso-width-relative:margin;mso-height-relative:margin;v-text-anchor:middle" arcsize="10923f" o:gfxdata="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" fillcolor="white [3201]" strokecolor="black [3213]" strokeweight="2pt">
+              <v:roundrect id="Rectangle à coins arrondis 5" o:spid="_x0000_s1043" style="position:absolute;margin-left:297.75pt;margin-top:401.4pt;width:101.95pt;height:96.75pt;z-index:251667456;visibility:visible;mso-wrap-style:square;mso-width-percent:0;mso-height-percent:0;mso-wrap-distance-left:9pt;mso-wrap-distance-top:0;mso-wrap-distance-right:9pt;mso-wrap-distance-bottom:0;mso-position-horizontal:absolute;mso-position-horizontal-relative:text;mso-position-vertical:absolute;mso-position-vertical-relative:text;mso-width-percent:0;mso-height-percent:0;mso-width-relative:margin;mso-height-relative:margin;v-text-anchor:middle" arcsize="10923f" o:gfxdata="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" fillcolor="white [3201]" strokecolor="black [3213]" strokeweight="2pt">
                 <v:textbox>
                   <w:txbxContent>
                     <w:p>
@@ -2788,7 +2727,15 @@
                         <w:spacing w:after="0"/>
                       </w:pPr>
                       <w:r>
-                        <w:t>motdepasseUser</w:t>
+                        <w:t>m</w:t>
+                      </w:r>
+                      <w:r>
+                        <w:t>dp</w:t>
+                      </w:r>
+                      <w:bookmarkStart w:id="1" w:name="_GoBack"/>
+                      <w:bookmarkEnd w:id="1"/>
+                      <w:r>
+                        <w:t>User</w:t>
                       </w:r>
                     </w:p>
                     <w:p>
@@ -3301,13 +3248,9 @@
                               <w:spacing w:after="0"/>
                               <w:jc w:val="center"/>
                             </w:pPr>
-                            <w:proofErr w:type="spellStart"/>
-                            <w:proofErr w:type="gramStart"/>
                             <w:r>
                               <w:t>link_cve_editeur</w:t>
                             </w:r>
-                            <w:proofErr w:type="spellEnd"/>
-                            <w:proofErr w:type="gramEnd"/>
                           </w:p>
                         </w:txbxContent>
                       </wps:txbx>
@@ -3414,11 +3357,9 @@
                               <w:spacing w:after="0"/>
                               <w:jc w:val="center"/>
                             </w:pPr>
-                            <w:proofErr w:type="spellStart"/>
                             <w:r>
                               <w:t>link_cve_faille</w:t>
                             </w:r>
-                            <w:proofErr w:type="spellEnd"/>
                           </w:p>
                         </w:txbxContent>
                       </wps:txbx>
@@ -3719,11 +3660,9 @@
                               <w:spacing w:after="0"/>
                               <w:jc w:val="center"/>
                             </w:pPr>
-                            <w:proofErr w:type="spellStart"/>
                             <w:r>
                               <w:t>link_faille_type</w:t>
                             </w:r>
-                            <w:proofErr w:type="spellEnd"/>
                           </w:p>
                         </w:txbxContent>
                       </wps:txbx>
@@ -4153,8 +4092,6 @@
       <w:r>
         <w:t>v</w:t>
       </w:r>
-      <w:bookmarkStart w:id="0" w:name="_GoBack"/>
-      <w:bookmarkEnd w:id="0"/>
     </w:p>
     <w:sectPr>
       <w:pgSz w:w="16838" w:h="11906" w:orient="landscape"/>
@@ -4838,7 +4775,7 @@
 </file>
 
 <file path=customXml/itemProps1.xml><?xml version="1.0" encoding="utf-8"?>
-<ds:datastoreItem xmlns:ds="http://schemas.openxmlformats.org/officeDocument/2006/customXml" ds:itemID="{A760B218-8037-47C2-8B9D-87B35D439E8F}">
+<ds:datastoreItem xmlns:ds="http://schemas.openxmlformats.org/officeDocument/2006/customXml" ds:itemID="{D9DFC117-4D97-45F1-945C-C6290F27C905}">
   <ds:schemaRefs>
     <ds:schemaRef ds:uri="http://schemas.openxmlformats.org/officeDocument/2006/bibliography"/>
   </ds:schemaRefs>

</xml_diff>

<commit_message>
Dossier Plan Ajout Script BDD
</commit_message>
<xml_diff>
--- a/Plan/MCD.docx
+++ b/Plan/MCD.docx
@@ -564,10 +564,12 @@
                               <w:spacing w:after="0"/>
                             </w:pPr>
                             <w:r>
-                              <w:t>nom</w:t>
-                            </w:r>
-                            <w:r>
-                              <w:t>reference</w:t>
+                              <w:t>urlR</w:t>
+                            </w:r>
+                            <w:bookmarkStart w:id="0" w:name="_GoBack"/>
+                            <w:bookmarkEnd w:id="0"/>
+                            <w:r>
+                              <w:t>eference</w:t>
                             </w:r>
                           </w:p>
                         </w:txbxContent>
@@ -600,13 +602,9 @@
                         <w:spacing w:after="100" w:afterAutospacing="1"/>
                         <w:jc w:val="center"/>
                       </w:pPr>
-                      <w:proofErr w:type="spellStart"/>
-                      <w:proofErr w:type="gramStart"/>
                       <w:r>
                         <w:t>reference</w:t>
                       </w:r>
-                      <w:proofErr w:type="spellEnd"/>
-                      <w:proofErr w:type="gramEnd"/>
                     </w:p>
                     <w:p>
                       <w:pPr>
@@ -615,8 +613,6 @@
                           <w:u w:val="single"/>
                         </w:rPr>
                       </w:pPr>
-                      <w:proofErr w:type="spellStart"/>
-                      <w:proofErr w:type="gramStart"/>
                       <w:r>
                         <w:rPr>
                           <w:u w:val="single"/>
@@ -629,23 +625,19 @@
                         </w:rPr>
                         <w:t>Reference</w:t>
                       </w:r>
-                      <w:proofErr w:type="spellEnd"/>
-                      <w:proofErr w:type="gramEnd"/>
                     </w:p>
                     <w:p>
                       <w:pPr>
                         <w:spacing w:after="0"/>
                       </w:pPr>
-                      <w:proofErr w:type="spellStart"/>
-                      <w:proofErr w:type="gramStart"/>
-                      <w:r>
-                        <w:t>nom</w:t>
-                      </w:r>
-                      <w:r>
-                        <w:t>reference</w:t>
-                      </w:r>
-                      <w:proofErr w:type="spellEnd"/>
-                      <w:proofErr w:type="gramEnd"/>
+                      <w:r>
+                        <w:t>urlR</w:t>
+                      </w:r>
+                      <w:bookmarkStart w:id="1" w:name="_GoBack"/>
+                      <w:bookmarkEnd w:id="1"/>
+                      <w:r>
+                        <w:t>eference</w:t>
+                      </w:r>
                     </w:p>
                   </w:txbxContent>
                 </v:textbox>
@@ -2649,8 +2641,6 @@
                             <w:r>
                               <w:t>dp</w:t>
                             </w:r>
-                            <w:bookmarkStart w:id="0" w:name="_GoBack"/>
-                            <w:bookmarkEnd w:id="0"/>
                             <w:r>
                               <w:t>User</w:t>
                             </w:r>
@@ -4775,7 +4765,7 @@
 </file>
 
 <file path=customXml/itemProps1.xml><?xml version="1.0" encoding="utf-8"?>
-<ds:datastoreItem xmlns:ds="http://schemas.openxmlformats.org/officeDocument/2006/customXml" ds:itemID="{D9DFC117-4D97-45F1-945C-C6290F27C905}">
+<ds:datastoreItem xmlns:ds="http://schemas.openxmlformats.org/officeDocument/2006/customXml" ds:itemID="{319AE1F5-33A8-4BC9-89F1-81001B7A1762}">
   <ds:schemaRefs>
     <ds:schemaRef ds:uri="http://schemas.openxmlformats.org/officeDocument/2006/bibliography"/>
   </ds:schemaRefs>

</xml_diff>

<commit_message>
Ajout partie commentaire user pour cve, editeur, faille
</commit_message>
<xml_diff>
--- a/Plan/MCD.docx
+++ b/Plan/MCD.docx
@@ -11,18 +11,18 @@
         <mc:AlternateContent>
           <mc:Choice Requires="wps">
             <w:drawing>
-              <wp:anchor distT="0" distB="0" distL="114300" distR="114300" simplePos="0" relativeHeight="251727872" behindDoc="0" locked="0" layoutInCell="1" allowOverlap="1" wp14:anchorId="1183C508" wp14:editId="072A6BB2">
+              <wp:anchor distT="0" distB="0" distL="114300" distR="114300" simplePos="0" relativeHeight="251738112" behindDoc="0" locked="0" layoutInCell="1" allowOverlap="1" wp14:anchorId="056C5723" wp14:editId="2857980F">
                 <wp:simplePos x="0" y="0"/>
                 <wp:positionH relativeFrom="column">
-                  <wp:posOffset>5337175</wp:posOffset>
+                  <wp:posOffset>1231265</wp:posOffset>
                 </wp:positionH>
                 <wp:positionV relativeFrom="paragraph">
-                  <wp:posOffset>1788795</wp:posOffset>
+                  <wp:posOffset>2957830</wp:posOffset>
                 </wp:positionV>
                 <wp:extent cx="665480" cy="665480"/>
                 <wp:effectExtent l="0" t="0" r="20320" b="20320"/>
                 <wp:wrapNone/>
-                <wp:docPr id="26" name="Ellipse 26"/>
+                <wp:docPr id="41" name="Ellipse 41"/>
                 <wp:cNvGraphicFramePr/>
                 <a:graphic xmlns:a="http://schemas.openxmlformats.org/drawingml/2006/main">
                   <a:graphicData uri="http://schemas.microsoft.com/office/word/2010/wordprocessingShape">
@@ -63,8 +63,13 @@
                               <w:jc w:val="center"/>
                             </w:pPr>
                             <w:r>
-                              <w:t>1,1</w:t>
-                            </w:r>
+                              <w:t>0</w:t>
+                            </w:r>
+                            <w:proofErr w:type="gramStart"/>
+                            <w:r>
+                              <w:t>,n</w:t>
+                            </w:r>
+                            <w:proofErr w:type="gramEnd"/>
                           </w:p>
                         </w:txbxContent>
                       </wps:txbx>
@@ -88,7 +93,7 @@
           </mc:Choice>
           <mc:Fallback>
             <w:pict>
-              <v:oval id="Ellipse 26" o:spid="_x0000_s1026" style="position:absolute;margin-left:420.25pt;margin-top:140.85pt;width:52.4pt;height:52.4pt;z-index:251727872;visibility:visible;mso-wrap-style:square;mso-width-percent:0;mso-height-percent:0;mso-wrap-distance-left:9pt;mso-wrap-distance-top:0;mso-wrap-distance-right:9pt;mso-wrap-distance-bottom:0;mso-position-horizontal:absolute;mso-position-horizontal-relative:text;mso-position-vertical:absolute;mso-position-vertical-relative:text;mso-width-percent:0;mso-height-percent:0;mso-width-relative:margin;mso-height-relative:margin;v-text-anchor:middle" o:gfxdata="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" fillcolor="white [3201]" strokecolor="black [3213]" strokeweight="2pt">
+              <v:oval id="Ellipse 41" o:spid="_x0000_s1026" style="position:absolute;margin-left:96.95pt;margin-top:232.9pt;width:52.4pt;height:52.4pt;z-index:251738112;visibility:visible;mso-wrap-style:square;mso-width-percent:0;mso-height-percent:0;mso-wrap-distance-left:9pt;mso-wrap-distance-top:0;mso-wrap-distance-right:9pt;mso-wrap-distance-bottom:0;mso-position-horizontal:absolute;mso-position-horizontal-relative:text;mso-position-vertical:absolute;mso-position-vertical-relative:text;mso-width-percent:0;mso-height-percent:0;mso-width-relative:margin;mso-height-relative:margin;v-text-anchor:middle" o:gfxdata="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" fillcolor="white [3201]" strokecolor="black [3213]" strokeweight="2pt">
                 <v:textbox>
                   <w:txbxContent>
                     <w:p>
@@ -96,8 +101,13 @@
                         <w:jc w:val="center"/>
                       </w:pPr>
                       <w:r>
-                        <w:t>1,1</w:t>
-                      </w:r>
+                        <w:t>0</w:t>
+                      </w:r>
+                      <w:proofErr w:type="gramStart"/>
+                      <w:r>
+                        <w:t>,n</w:t>
+                      </w:r>
+                      <w:proofErr w:type="gramEnd"/>
                     </w:p>
                   </w:txbxContent>
                 </v:textbox>
@@ -114,18 +124,18 @@
         <mc:AlternateContent>
           <mc:Choice Requires="wps">
             <w:drawing>
-              <wp:anchor distT="0" distB="0" distL="114300" distR="114300" simplePos="0" relativeHeight="251725824" behindDoc="0" locked="0" layoutInCell="1" allowOverlap="1" wp14:anchorId="69756C0A" wp14:editId="58BEB4F1">
+              <wp:anchor distT="0" distB="0" distL="114300" distR="114300" simplePos="0" relativeHeight="251736064" behindDoc="0" locked="0" layoutInCell="1" allowOverlap="1" wp14:anchorId="7C24AA84" wp14:editId="25AE7CAC">
                 <wp:simplePos x="0" y="0"/>
                 <wp:positionH relativeFrom="column">
-                  <wp:posOffset>1535837</wp:posOffset>
+                  <wp:posOffset>4267200</wp:posOffset>
                 </wp:positionH>
                 <wp:positionV relativeFrom="paragraph">
-                  <wp:posOffset>672542</wp:posOffset>
+                  <wp:posOffset>4324985</wp:posOffset>
                 </wp:positionV>
-                <wp:extent cx="614477" cy="621792"/>
-                <wp:effectExtent l="0" t="0" r="14605" b="26035"/>
+                <wp:extent cx="665480" cy="665480"/>
+                <wp:effectExtent l="0" t="0" r="20320" b="20320"/>
                 <wp:wrapNone/>
-                <wp:docPr id="25" name="Ellipse 25"/>
+                <wp:docPr id="40" name="Ellipse 40"/>
                 <wp:cNvGraphicFramePr/>
                 <a:graphic xmlns:a="http://schemas.openxmlformats.org/drawingml/2006/main">
                   <a:graphicData uri="http://schemas.microsoft.com/office/word/2010/wordprocessingShape">
@@ -134,7 +144,7 @@
                       <wps:spPr>
                         <a:xfrm>
                           <a:off x="0" y="0"/>
-                          <a:ext cx="614477" cy="621792"/>
+                          <a:ext cx="665480" cy="665480"/>
                         </a:xfrm>
                         <a:prstGeom prst="ellipse">
                           <a:avLst/>
@@ -166,8 +176,532 @@
                               <w:jc w:val="center"/>
                             </w:pPr>
                             <w:r>
-                              <w:t>0,n</w:t>
-                            </w:r>
+                              <w:t>0</w:t>
+                            </w:r>
+                            <w:proofErr w:type="gramStart"/>
+                            <w:r>
+                              <w:t>,n</w:t>
+                            </w:r>
+                            <w:proofErr w:type="gramEnd"/>
+                          </w:p>
+                        </w:txbxContent>
+                      </wps:txbx>
+                      <wps:bodyPr rot="0" spcFirstLastPara="0" vertOverflow="overflow" horzOverflow="overflow" vert="horz" wrap="square" lIns="91440" tIns="45720" rIns="91440" bIns="45720" numCol="1" spcCol="0" rtlCol="0" fromWordArt="0" anchor="ctr" anchorCtr="0" forceAA="0" compatLnSpc="1">
+                        <a:prstTxWarp prst="textNoShape">
+                          <a:avLst/>
+                        </a:prstTxWarp>
+                        <a:noAutofit/>
+                      </wps:bodyPr>
+                    </wps:wsp>
+                  </a:graphicData>
+                </a:graphic>
+                <wp14:sizeRelH relativeFrom="margin">
+                  <wp14:pctWidth>0</wp14:pctWidth>
+                </wp14:sizeRelH>
+                <wp14:sizeRelV relativeFrom="margin">
+                  <wp14:pctHeight>0</wp14:pctHeight>
+                </wp14:sizeRelV>
+              </wp:anchor>
+            </w:drawing>
+          </mc:Choice>
+          <mc:Fallback>
+            <w:pict>
+              <v:oval id="Ellipse 40" o:spid="_x0000_s1027" style="position:absolute;margin-left:336pt;margin-top:340.55pt;width:52.4pt;height:52.4pt;z-index:251736064;visibility:visible;mso-wrap-style:square;mso-width-percent:0;mso-height-percent:0;mso-wrap-distance-left:9pt;mso-wrap-distance-top:0;mso-wrap-distance-right:9pt;mso-wrap-distance-bottom:0;mso-position-horizontal:absolute;mso-position-horizontal-relative:text;mso-position-vertical:absolute;mso-position-vertical-relative:text;mso-width-percent:0;mso-height-percent:0;mso-width-relative:margin;mso-height-relative:margin;v-text-anchor:middle" o:gfxdata="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" fillcolor="white [3201]" strokecolor="black [3213]" strokeweight="2pt">
+                <v:textbox>
+                  <w:txbxContent>
+                    <w:p>
+                      <w:pPr>
+                        <w:jc w:val="center"/>
+                      </w:pPr>
+                      <w:r>
+                        <w:t>0</w:t>
+                      </w:r>
+                      <w:proofErr w:type="gramStart"/>
+                      <w:r>
+                        <w:t>,n</w:t>
+                      </w:r>
+                      <w:proofErr w:type="gramEnd"/>
+                    </w:p>
+                  </w:txbxContent>
+                </v:textbox>
+              </v:oval>
+            </w:pict>
+          </mc:Fallback>
+        </mc:AlternateContent>
+      </w:r>
+      <w:r>
+        <w:rPr>
+          <w:noProof/>
+          <w:lang w:eastAsia="fr-FR"/>
+        </w:rPr>
+        <mc:AlternateContent>
+          <mc:Choice Requires="wps">
+            <w:drawing>
+              <wp:anchor distT="0" distB="0" distL="114300" distR="114300" simplePos="0" relativeHeight="251734016" behindDoc="0" locked="0" layoutInCell="1" allowOverlap="1" wp14:anchorId="31F1898F" wp14:editId="1A36F9D6">
+                <wp:simplePos x="0" y="0"/>
+                <wp:positionH relativeFrom="column">
+                  <wp:posOffset>2420112</wp:posOffset>
+                </wp:positionH>
+                <wp:positionV relativeFrom="paragraph">
+                  <wp:posOffset>4578375</wp:posOffset>
+                </wp:positionV>
+                <wp:extent cx="2078711" cy="520294"/>
+                <wp:effectExtent l="0" t="0" r="17145" b="32385"/>
+                <wp:wrapNone/>
+                <wp:docPr id="39" name="Connecteur droit 39"/>
+                <wp:cNvGraphicFramePr/>
+                <a:graphic xmlns:a="http://schemas.openxmlformats.org/drawingml/2006/main">
+                  <a:graphicData uri="http://schemas.microsoft.com/office/word/2010/wordprocessingShape">
+                    <wps:wsp>
+                      <wps:cNvCnPr/>
+                      <wps:spPr>
+                        <a:xfrm flipH="1" flipV="1">
+                          <a:off x="0" y="0"/>
+                          <a:ext cx="2078711" cy="520294"/>
+                        </a:xfrm>
+                        <a:prstGeom prst="line">
+                          <a:avLst/>
+                        </a:prstGeom>
+                        <a:ln>
+                          <a:solidFill>
+                            <a:schemeClr val="tx1"/>
+                          </a:solidFill>
+                        </a:ln>
+                      </wps:spPr>
+                      <wps:style>
+                        <a:lnRef idx="1">
+                          <a:schemeClr val="accent1"/>
+                        </a:lnRef>
+                        <a:fillRef idx="0">
+                          <a:schemeClr val="accent1"/>
+                        </a:fillRef>
+                        <a:effectRef idx="0">
+                          <a:schemeClr val="accent1"/>
+                        </a:effectRef>
+                        <a:fontRef idx="minor">
+                          <a:schemeClr val="tx1"/>
+                        </a:fontRef>
+                      </wps:style>
+                      <wps:bodyPr/>
+                    </wps:wsp>
+                  </a:graphicData>
+                </a:graphic>
+                <wp14:sizeRelH relativeFrom="margin">
+                  <wp14:pctWidth>0</wp14:pctWidth>
+                </wp14:sizeRelH>
+                <wp14:sizeRelV relativeFrom="margin">
+                  <wp14:pctHeight>0</wp14:pctHeight>
+                </wp14:sizeRelV>
+              </wp:anchor>
+            </w:drawing>
+          </mc:Choice>
+          <mc:Fallback>
+            <w:pict>
+              <v:line id="Connecteur droit 39" o:spid="_x0000_s1026" style="position:absolute;flip:x y;z-index:251734016;visibility:visible;mso-wrap-style:square;mso-width-percent:0;mso-height-percent:0;mso-wrap-distance-left:9pt;mso-wrap-distance-top:0;mso-wrap-distance-right:9pt;mso-wrap-distance-bottom:0;mso-position-horizontal:absolute;mso-position-horizontal-relative:text;mso-position-vertical:absolute;mso-position-vertical-relative:text;mso-width-percent:0;mso-height-percent:0;mso-width-relative:margin;mso-height-relative:margin" from="190.55pt,360.5pt" to="354.25pt,401.45pt" o:gfxdata="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" strokecolor="black [3213]"/>
+            </w:pict>
+          </mc:Fallback>
+        </mc:AlternateContent>
+      </w:r>
+      <w:r>
+        <w:rPr>
+          <w:noProof/>
+          <w:lang w:eastAsia="fr-FR"/>
+        </w:rPr>
+        <mc:AlternateContent>
+          <mc:Choice Requires="wps">
+            <w:drawing>
+              <wp:anchor distT="0" distB="0" distL="114300" distR="114300" simplePos="0" relativeHeight="251731968" behindDoc="0" locked="0" layoutInCell="1" allowOverlap="1" wp14:anchorId="4A1B33C6" wp14:editId="109E1324">
+                <wp:simplePos x="0" y="0"/>
+                <wp:positionH relativeFrom="column">
+                  <wp:posOffset>1719047</wp:posOffset>
+                </wp:positionH>
+                <wp:positionV relativeFrom="paragraph">
+                  <wp:posOffset>3196717</wp:posOffset>
+                </wp:positionV>
+                <wp:extent cx="307925" cy="790042"/>
+                <wp:effectExtent l="0" t="0" r="35560" b="29210"/>
+                <wp:wrapNone/>
+                <wp:docPr id="35" name="Connecteur droit 35"/>
+                <wp:cNvGraphicFramePr/>
+                <a:graphic xmlns:a="http://schemas.openxmlformats.org/drawingml/2006/main">
+                  <a:graphicData uri="http://schemas.microsoft.com/office/word/2010/wordprocessingShape">
+                    <wps:wsp>
+                      <wps:cNvCnPr/>
+                      <wps:spPr>
+                        <a:xfrm flipH="1">
+                          <a:off x="0" y="0"/>
+                          <a:ext cx="307925" cy="790042"/>
+                        </a:xfrm>
+                        <a:prstGeom prst="line">
+                          <a:avLst/>
+                        </a:prstGeom>
+                        <a:ln>
+                          <a:solidFill>
+                            <a:schemeClr val="tx1"/>
+                          </a:solidFill>
+                        </a:ln>
+                      </wps:spPr>
+                      <wps:style>
+                        <a:lnRef idx="1">
+                          <a:schemeClr val="accent1"/>
+                        </a:lnRef>
+                        <a:fillRef idx="0">
+                          <a:schemeClr val="accent1"/>
+                        </a:fillRef>
+                        <a:effectRef idx="0">
+                          <a:schemeClr val="accent1"/>
+                        </a:effectRef>
+                        <a:fontRef idx="minor">
+                          <a:schemeClr val="tx1"/>
+                        </a:fontRef>
+                      </wps:style>
+                      <wps:bodyPr/>
+                    </wps:wsp>
+                  </a:graphicData>
+                </a:graphic>
+                <wp14:sizeRelH relativeFrom="margin">
+                  <wp14:pctWidth>0</wp14:pctWidth>
+                </wp14:sizeRelH>
+                <wp14:sizeRelV relativeFrom="margin">
+                  <wp14:pctHeight>0</wp14:pctHeight>
+                </wp14:sizeRelV>
+              </wp:anchor>
+            </w:drawing>
+          </mc:Choice>
+          <mc:Fallback>
+            <w:pict>
+              <v:line id="Connecteur droit 35" o:spid="_x0000_s1026" style="position:absolute;flip:x;z-index:251731968;visibility:visible;mso-wrap-style:square;mso-width-percent:0;mso-height-percent:0;mso-wrap-distance-left:9pt;mso-wrap-distance-top:0;mso-wrap-distance-right:9pt;mso-wrap-distance-bottom:0;mso-position-horizontal:absolute;mso-position-horizontal-relative:text;mso-position-vertical:absolute;mso-position-vertical-relative:text;mso-width-percent:0;mso-height-percent:0;mso-width-relative:margin;mso-height-relative:margin" from="135.35pt,251.7pt" to="159.6pt,313.9pt" o:gfxdata="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" strokecolor="black [3213]"/>
+            </w:pict>
+          </mc:Fallback>
+        </mc:AlternateContent>
+      </w:r>
+      <w:r>
+        <w:rPr>
+          <w:noProof/>
+          <w:lang w:eastAsia="fr-FR"/>
+        </w:rPr>
+        <mc:AlternateContent>
+          <mc:Choice Requires="wps">
+            <w:drawing>
+              <wp:anchor distT="0" distB="0" distL="114300" distR="114300" simplePos="0" relativeHeight="251729920" behindDoc="0" locked="0" layoutInCell="1" allowOverlap="1" wp14:anchorId="1B510840" wp14:editId="0EB62D42">
+                <wp:simplePos x="0" y="0"/>
+                <wp:positionH relativeFrom="column">
+                  <wp:posOffset>927100</wp:posOffset>
+                </wp:positionH>
+                <wp:positionV relativeFrom="paragraph">
+                  <wp:posOffset>3983990</wp:posOffset>
+                </wp:positionV>
+                <wp:extent cx="1492250" cy="987425"/>
+                <wp:effectExtent l="0" t="0" r="12700" b="22225"/>
+                <wp:wrapNone/>
+                <wp:docPr id="27" name="Ellipse 27"/>
+                <wp:cNvGraphicFramePr/>
+                <a:graphic xmlns:a="http://schemas.openxmlformats.org/drawingml/2006/main">
+                  <a:graphicData uri="http://schemas.microsoft.com/office/word/2010/wordprocessingShape">
+                    <wps:wsp>
+                      <wps:cNvSpPr/>
+                      <wps:spPr>
+                        <a:xfrm>
+                          <a:off x="0" y="0"/>
+                          <a:ext cx="1492250" cy="987425"/>
+                        </a:xfrm>
+                        <a:prstGeom prst="ellipse">
+                          <a:avLst/>
+                        </a:prstGeom>
+                        <a:ln>
+                          <a:solidFill>
+                            <a:schemeClr val="tx1"/>
+                          </a:solidFill>
+                        </a:ln>
+                      </wps:spPr>
+                      <wps:style>
+                        <a:lnRef idx="2">
+                          <a:schemeClr val="accent6"/>
+                        </a:lnRef>
+                        <a:fillRef idx="1">
+                          <a:schemeClr val="lt1"/>
+                        </a:fillRef>
+                        <a:effectRef idx="0">
+                          <a:schemeClr val="accent6"/>
+                        </a:effectRef>
+                        <a:fontRef idx="minor">
+                          <a:schemeClr val="dk1"/>
+                        </a:fontRef>
+                      </wps:style>
+                      <wps:txbx>
+                        <w:txbxContent>
+                          <w:p>
+                            <w:pPr>
+                              <w:spacing w:after="0"/>
+                              <w:jc w:val="center"/>
+                            </w:pPr>
+                            <w:proofErr w:type="spellStart"/>
+                            <w:proofErr w:type="gramStart"/>
+                            <w:r>
+                              <w:t>link_cve_user</w:t>
+                            </w:r>
+                            <w:proofErr w:type="spellEnd"/>
+                            <w:proofErr w:type="gramEnd"/>
+                          </w:p>
+                          <w:p>
+                            <w:pPr>
+                              <w:spacing w:after="0"/>
+                              <w:jc w:val="center"/>
+                            </w:pPr>
+                            <w:proofErr w:type="gramStart"/>
+                            <w:r>
+                              <w:t>favoris</w:t>
+                            </w:r>
+                            <w:proofErr w:type="gramEnd"/>
+                          </w:p>
+                          <w:p>
+                            <w:pPr>
+                              <w:spacing w:after="0"/>
+                              <w:jc w:val="center"/>
+                            </w:pPr>
+                            <w:proofErr w:type="gramStart"/>
+                            <w:r>
+                              <w:t>commentaire</w:t>
+                            </w:r>
+                            <w:proofErr w:type="gramEnd"/>
+                          </w:p>
+                        </w:txbxContent>
+                      </wps:txbx>
+                      <wps:bodyPr rot="0" spcFirstLastPara="0" vertOverflow="overflow" horzOverflow="overflow" vert="horz" wrap="square" lIns="91440" tIns="45720" rIns="91440" bIns="45720" numCol="1" spcCol="0" rtlCol="0" fromWordArt="0" anchor="ctr" anchorCtr="0" forceAA="0" compatLnSpc="1">
+                        <a:prstTxWarp prst="textNoShape">
+                          <a:avLst/>
+                        </a:prstTxWarp>
+                        <a:noAutofit/>
+                      </wps:bodyPr>
+                    </wps:wsp>
+                  </a:graphicData>
+                </a:graphic>
+                <wp14:sizeRelH relativeFrom="margin">
+                  <wp14:pctWidth>0</wp14:pctWidth>
+                </wp14:sizeRelH>
+                <wp14:sizeRelV relativeFrom="margin">
+                  <wp14:pctHeight>0</wp14:pctHeight>
+                </wp14:sizeRelV>
+              </wp:anchor>
+            </w:drawing>
+          </mc:Choice>
+          <mc:Fallback>
+            <w:pict>
+              <v:oval id="Ellipse 27" o:spid="_x0000_s1028" style="position:absolute;margin-left:73pt;margin-top:313.7pt;width:117.5pt;height:77.75pt;z-index:251729920;visibility:visible;mso-wrap-style:square;mso-width-percent:0;mso-height-percent:0;mso-wrap-distance-left:9pt;mso-wrap-distance-top:0;mso-wrap-distance-right:9pt;mso-wrap-distance-bottom:0;mso-position-horizontal:absolute;mso-position-horizontal-relative:text;mso-position-vertical:absolute;mso-position-vertical-relative:text;mso-width-percent:0;mso-height-percent:0;mso-width-relative:margin;mso-height-relative:margin;v-text-anchor:middle" o:gfxdata="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" fillcolor="white [3201]" strokecolor="black [3213]" strokeweight="2pt">
+                <v:textbox>
+                  <w:txbxContent>
+                    <w:p>
+                      <w:pPr>
+                        <w:spacing w:after="0"/>
+                        <w:jc w:val="center"/>
+                      </w:pPr>
+                      <w:proofErr w:type="spellStart"/>
+                      <w:proofErr w:type="gramStart"/>
+                      <w:r>
+                        <w:t>link_cve_user</w:t>
+                      </w:r>
+                      <w:proofErr w:type="spellEnd"/>
+                      <w:proofErr w:type="gramEnd"/>
+                    </w:p>
+                    <w:p>
+                      <w:pPr>
+                        <w:spacing w:after="0"/>
+                        <w:jc w:val="center"/>
+                      </w:pPr>
+                      <w:proofErr w:type="gramStart"/>
+                      <w:r>
+                        <w:t>favoris</w:t>
+                      </w:r>
+                      <w:proofErr w:type="gramEnd"/>
+                    </w:p>
+                    <w:p>
+                      <w:pPr>
+                        <w:spacing w:after="0"/>
+                        <w:jc w:val="center"/>
+                      </w:pPr>
+                      <w:proofErr w:type="gramStart"/>
+                      <w:r>
+                        <w:t>commentaire</w:t>
+                      </w:r>
+                      <w:proofErr w:type="gramEnd"/>
+                    </w:p>
+                  </w:txbxContent>
+                </v:textbox>
+              </v:oval>
+            </w:pict>
+          </mc:Fallback>
+        </mc:AlternateContent>
+      </w:r>
+      <w:r>
+        <w:rPr>
+          <w:noProof/>
+          <w:lang w:eastAsia="fr-FR"/>
+        </w:rPr>
+        <mc:AlternateContent>
+          <mc:Choice Requires="wps">
+            <w:drawing>
+              <wp:anchor distT="0" distB="0" distL="114300" distR="114300" simplePos="0" relativeHeight="251727872" behindDoc="0" locked="0" layoutInCell="1" allowOverlap="1" wp14:anchorId="7DF304AE" wp14:editId="6F0780E4">
+                <wp:simplePos x="0" y="0"/>
+                <wp:positionH relativeFrom="column">
+                  <wp:posOffset>5337175</wp:posOffset>
+                </wp:positionH>
+                <wp:positionV relativeFrom="paragraph">
+                  <wp:posOffset>1788795</wp:posOffset>
+                </wp:positionV>
+                <wp:extent cx="665480" cy="665480"/>
+                <wp:effectExtent l="0" t="0" r="20320" b="20320"/>
+                <wp:wrapNone/>
+                <wp:docPr id="26" name="Ellipse 26"/>
+                <wp:cNvGraphicFramePr/>
+                <a:graphic xmlns:a="http://schemas.openxmlformats.org/drawingml/2006/main">
+                  <a:graphicData uri="http://schemas.microsoft.com/office/word/2010/wordprocessingShape">
+                    <wps:wsp>
+                      <wps:cNvSpPr/>
+                      <wps:spPr>
+                        <a:xfrm>
+                          <a:off x="0" y="0"/>
+                          <a:ext cx="665480" cy="665480"/>
+                        </a:xfrm>
+                        <a:prstGeom prst="ellipse">
+                          <a:avLst/>
+                        </a:prstGeom>
+                        <a:ln>
+                          <a:solidFill>
+                            <a:schemeClr val="tx1"/>
+                          </a:solidFill>
+                        </a:ln>
+                      </wps:spPr>
+                      <wps:style>
+                        <a:lnRef idx="2">
+                          <a:schemeClr val="accent6"/>
+                        </a:lnRef>
+                        <a:fillRef idx="1">
+                          <a:schemeClr val="lt1"/>
+                        </a:fillRef>
+                        <a:effectRef idx="0">
+                          <a:schemeClr val="accent6"/>
+                        </a:effectRef>
+                        <a:fontRef idx="minor">
+                          <a:schemeClr val="dk1"/>
+                        </a:fontRef>
+                      </wps:style>
+                      <wps:txbx>
+                        <w:txbxContent>
+                          <w:p>
+                            <w:pPr>
+                              <w:jc w:val="center"/>
+                            </w:pPr>
+                            <w:r>
+                              <w:t>1,1</w:t>
+                            </w:r>
+                          </w:p>
+                        </w:txbxContent>
+                      </wps:txbx>
+                      <wps:bodyPr rot="0" spcFirstLastPara="0" vertOverflow="overflow" horzOverflow="overflow" vert="horz" wrap="square" lIns="91440" tIns="45720" rIns="91440" bIns="45720" numCol="1" spcCol="0" rtlCol="0" fromWordArt="0" anchor="ctr" anchorCtr="0" forceAA="0" compatLnSpc="1">
+                        <a:prstTxWarp prst="textNoShape">
+                          <a:avLst/>
+                        </a:prstTxWarp>
+                        <a:noAutofit/>
+                      </wps:bodyPr>
+                    </wps:wsp>
+                  </a:graphicData>
+                </a:graphic>
+                <wp14:sizeRelH relativeFrom="margin">
+                  <wp14:pctWidth>0</wp14:pctWidth>
+                </wp14:sizeRelH>
+                <wp14:sizeRelV relativeFrom="margin">
+                  <wp14:pctHeight>0</wp14:pctHeight>
+                </wp14:sizeRelV>
+              </wp:anchor>
+            </w:drawing>
+          </mc:Choice>
+          <mc:Fallback>
+            <w:pict>
+              <v:oval id="Ellipse 26" o:spid="_x0000_s1026" style="position:absolute;margin-left:420.25pt;margin-top:140.85pt;width:52.4pt;height:52.4pt;z-index:251727872;visibility:visible;mso-wrap-style:square;mso-width-percent:0;mso-height-percent:0;mso-wrap-distance-left:9pt;mso-wrap-distance-top:0;mso-wrap-distance-right:9pt;mso-wrap-distance-bottom:0;mso-position-horizontal:absolute;mso-position-horizontal-relative:text;mso-position-vertical:absolute;mso-position-vertical-relative:text;mso-width-percent:0;mso-height-percent:0;mso-width-relative:margin;mso-height-relative:margin;v-text-anchor:middle" o:gfxdata="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" fillcolor="white [3201]" strokecolor="black [3213]" strokeweight="2pt">
+                <v:textbox>
+                  <w:txbxContent>
+                    <w:p>
+                      <w:pPr>
+                        <w:jc w:val="center"/>
+                      </w:pPr>
+                      <w:r>
+                        <w:t>1,1</w:t>
+                      </w:r>
+                    </w:p>
+                  </w:txbxContent>
+                </v:textbox>
+              </v:oval>
+            </w:pict>
+          </mc:Fallback>
+        </mc:AlternateContent>
+      </w:r>
+      <w:r>
+        <w:rPr>
+          <w:noProof/>
+          <w:lang w:eastAsia="fr-FR"/>
+        </w:rPr>
+        <mc:AlternateContent>
+          <mc:Choice Requires="wps">
+            <w:drawing>
+              <wp:anchor distT="0" distB="0" distL="114300" distR="114300" simplePos="0" relativeHeight="251725824" behindDoc="0" locked="0" layoutInCell="1" allowOverlap="1" wp14:anchorId="0DE8AA6F" wp14:editId="31DF24B0">
+                <wp:simplePos x="0" y="0"/>
+                <wp:positionH relativeFrom="column">
+                  <wp:posOffset>1535837</wp:posOffset>
+                </wp:positionH>
+                <wp:positionV relativeFrom="paragraph">
+                  <wp:posOffset>672542</wp:posOffset>
+                </wp:positionV>
+                <wp:extent cx="614477" cy="621792"/>
+                <wp:effectExtent l="0" t="0" r="14605" b="26035"/>
+                <wp:wrapNone/>
+                <wp:docPr id="25" name="Ellipse 25"/>
+                <wp:cNvGraphicFramePr/>
+                <a:graphic xmlns:a="http://schemas.openxmlformats.org/drawingml/2006/main">
+                  <a:graphicData uri="http://schemas.microsoft.com/office/word/2010/wordprocessingShape">
+                    <wps:wsp>
+                      <wps:cNvSpPr/>
+                      <wps:spPr>
+                        <a:xfrm>
+                          <a:off x="0" y="0"/>
+                          <a:ext cx="614477" cy="621792"/>
+                        </a:xfrm>
+                        <a:prstGeom prst="ellipse">
+                          <a:avLst/>
+                        </a:prstGeom>
+                        <a:ln>
+                          <a:solidFill>
+                            <a:schemeClr val="tx1"/>
+                          </a:solidFill>
+                        </a:ln>
+                      </wps:spPr>
+                      <wps:style>
+                        <a:lnRef idx="2">
+                          <a:schemeClr val="accent6"/>
+                        </a:lnRef>
+                        <a:fillRef idx="1">
+                          <a:schemeClr val="lt1"/>
+                        </a:fillRef>
+                        <a:effectRef idx="0">
+                          <a:schemeClr val="accent6"/>
+                        </a:effectRef>
+                        <a:fontRef idx="minor">
+                          <a:schemeClr val="dk1"/>
+                        </a:fontRef>
+                      </wps:style>
+                      <wps:txbx>
+                        <w:txbxContent>
+                          <w:p>
+                            <w:pPr>
+                              <w:jc w:val="center"/>
+                            </w:pPr>
+                            <w:r>
+                              <w:t>0</w:t>
+                            </w:r>
+                            <w:proofErr w:type="gramStart"/>
+                            <w:r>
+                              <w:t>,n</w:t>
+                            </w:r>
+                            <w:proofErr w:type="gramEnd"/>
                           </w:p>
                         </w:txbxContent>
                       </wps:txbx>
@@ -222,7 +756,7 @@
         <mc:AlternateContent>
           <mc:Choice Requires="wps">
             <w:drawing>
-              <wp:anchor distT="0" distB="0" distL="114300" distR="114300" simplePos="0" relativeHeight="251723776" behindDoc="0" locked="0" layoutInCell="1" allowOverlap="1" wp14:anchorId="27307551" wp14:editId="09117042">
+              <wp:anchor distT="0" distB="0" distL="114300" distR="114300" simplePos="0" relativeHeight="251723776" behindDoc="0" locked="0" layoutInCell="1" allowOverlap="1" wp14:anchorId="588F4EE6" wp14:editId="0CD2BB07">
                 <wp:simplePos x="0" y="0"/>
                 <wp:positionH relativeFrom="column">
                   <wp:posOffset>5800014</wp:posOffset>
@@ -295,7 +829,7 @@
         <mc:AlternateContent>
           <mc:Choice Requires="wps">
             <w:drawing>
-              <wp:anchor distT="0" distB="0" distL="114300" distR="114300" simplePos="0" relativeHeight="251721728" behindDoc="0" locked="0" layoutInCell="1" allowOverlap="1" wp14:anchorId="7D0C408E" wp14:editId="5A158AB6">
+              <wp:anchor distT="0" distB="0" distL="114300" distR="114300" simplePos="0" relativeHeight="251721728" behindDoc="0" locked="0" layoutInCell="1" allowOverlap="1" wp14:anchorId="0B5DBD7C" wp14:editId="263AEB88">
                 <wp:simplePos x="0" y="0"/>
                 <wp:positionH relativeFrom="column">
                   <wp:posOffset>1002158</wp:posOffset>
@@ -368,7 +902,7 @@
         <mc:AlternateContent>
           <mc:Choice Requires="wps">
             <w:drawing>
-              <wp:anchor distT="0" distB="0" distL="114300" distR="114300" simplePos="0" relativeHeight="251717632" behindDoc="0" locked="0" layoutInCell="1" allowOverlap="1" wp14:anchorId="07773D04" wp14:editId="046C6E37">
+              <wp:anchor distT="0" distB="0" distL="114300" distR="114300" simplePos="0" relativeHeight="251717632" behindDoc="0" locked="0" layoutInCell="1" allowOverlap="1" wp14:anchorId="3D6A7DB3" wp14:editId="396505D5">
                 <wp:simplePos x="0" y="0"/>
                 <wp:positionH relativeFrom="column">
                   <wp:posOffset>3869690</wp:posOffset>
@@ -420,12 +954,16 @@
                               <w:spacing w:after="0"/>
                               <w:jc w:val="center"/>
                             </w:pPr>
+                            <w:proofErr w:type="spellStart"/>
+                            <w:proofErr w:type="gramStart"/>
                             <w:r>
                               <w:t>link_cve_</w:t>
                             </w:r>
                             <w:r>
                               <w:t>reference</w:t>
                             </w:r>
+                            <w:proofErr w:type="spellEnd"/>
+                            <w:proofErr w:type="gramEnd"/>
                           </w:p>
                         </w:txbxContent>
                       </wps:txbx>
@@ -483,7 +1021,7 @@
         <mc:AlternateContent>
           <mc:Choice Requires="wps">
             <w:drawing>
-              <wp:anchor distT="0" distB="0" distL="114300" distR="114300" simplePos="0" relativeHeight="251719680" behindDoc="0" locked="0" layoutInCell="1" allowOverlap="1" wp14:anchorId="4ECCEA74" wp14:editId="264B4001">
+              <wp:anchor distT="0" distB="0" distL="114300" distR="114300" simplePos="0" relativeHeight="251719680" behindDoc="0" locked="0" layoutInCell="1" allowOverlap="1" wp14:anchorId="739D92FE" wp14:editId="7F1D1993">
                 <wp:simplePos x="0" y="0"/>
                 <wp:positionH relativeFrom="column">
                   <wp:posOffset>6059805</wp:posOffset>
@@ -535,9 +1073,13 @@
                               <w:spacing w:after="100" w:afterAutospacing="1"/>
                               <w:jc w:val="center"/>
                             </w:pPr>
+                            <w:proofErr w:type="spellStart"/>
+                            <w:proofErr w:type="gramStart"/>
                             <w:r>
                               <w:t>reference</w:t>
                             </w:r>
+                            <w:proofErr w:type="spellEnd"/>
+                            <w:proofErr w:type="gramEnd"/>
                           </w:p>
                           <w:p>
                             <w:pPr>
@@ -546,6 +1088,8 @@
                                 <w:u w:val="single"/>
                               </w:rPr>
                             </w:pPr>
+                            <w:proofErr w:type="spellStart"/>
+                            <w:proofErr w:type="gramStart"/>
                             <w:r>
                               <w:rPr>
                                 <w:u w:val="single"/>
@@ -558,19 +1102,23 @@
                               </w:rPr>
                               <w:t>Reference</w:t>
                             </w:r>
+                            <w:proofErr w:type="spellEnd"/>
+                            <w:proofErr w:type="gramEnd"/>
                           </w:p>
                           <w:p>
                             <w:pPr>
                               <w:spacing w:after="0"/>
                             </w:pPr>
+                            <w:proofErr w:type="spellStart"/>
+                            <w:proofErr w:type="gramStart"/>
                             <w:r>
                               <w:t>urlR</w:t>
                             </w:r>
-                            <w:bookmarkStart w:id="0" w:name="_GoBack"/>
-                            <w:bookmarkEnd w:id="0"/>
                             <w:r>
                               <w:t>eference</w:t>
                             </w:r>
+                            <w:proofErr w:type="spellEnd"/>
+                            <w:proofErr w:type="gramEnd"/>
                           </w:p>
                         </w:txbxContent>
                       </wps:txbx>
@@ -654,7 +1202,7 @@
         <mc:AlternateContent>
           <mc:Choice Requires="wps">
             <w:drawing>
-              <wp:anchor distT="0" distB="0" distL="114300" distR="114300" simplePos="0" relativeHeight="251709440" behindDoc="0" locked="0" layoutInCell="1" allowOverlap="1" wp14:anchorId="2FE3345D" wp14:editId="3A5CB0FF">
+              <wp:anchor distT="0" distB="0" distL="114300" distR="114300" simplePos="0" relativeHeight="251709440" behindDoc="0" locked="0" layoutInCell="1" allowOverlap="1" wp14:anchorId="1A6B0D9F" wp14:editId="17F651EC">
                 <wp:simplePos x="0" y="0"/>
                 <wp:positionH relativeFrom="column">
                   <wp:posOffset>-403860</wp:posOffset>
@@ -706,8 +1254,13 @@
                               <w:jc w:val="center"/>
                             </w:pPr>
                             <w:r>
-                              <w:t>0,n</w:t>
-                            </w:r>
+                              <w:t>0</w:t>
+                            </w:r>
+                            <w:proofErr w:type="gramStart"/>
+                            <w:r>
+                              <w:t>,n</w:t>
+                            </w:r>
+                            <w:proofErr w:type="gramEnd"/>
                           </w:p>
                         </w:txbxContent>
                       </wps:txbx>
@@ -762,7 +1315,7 @@
         <mc:AlternateContent>
           <mc:Choice Requires="wps">
             <w:drawing>
-              <wp:anchor distT="0" distB="0" distL="114300" distR="114300" simplePos="0" relativeHeight="251677696" behindDoc="0" locked="0" layoutInCell="1" allowOverlap="1" wp14:anchorId="10FEFEFB" wp14:editId="21889C95">
+              <wp:anchor distT="0" distB="0" distL="114300" distR="114300" simplePos="0" relativeHeight="251677696" behindDoc="0" locked="0" layoutInCell="1" allowOverlap="1" wp14:anchorId="5FB1974F" wp14:editId="3B06A3F7">
                 <wp:simplePos x="0" y="0"/>
                 <wp:positionH relativeFrom="column">
                   <wp:posOffset>299720</wp:posOffset>
@@ -835,7 +1388,7 @@
         <mc:AlternateContent>
           <mc:Choice Requires="wps">
             <w:drawing>
-              <wp:anchor distT="0" distB="0" distL="114300" distR="114300" simplePos="0" relativeHeight="251659264" behindDoc="0" locked="0" layoutInCell="1" allowOverlap="1" wp14:anchorId="10EBB8DA" wp14:editId="3E1F49EE">
+              <wp:anchor distT="0" distB="0" distL="114300" distR="114300" simplePos="0" relativeHeight="251659264" behindDoc="0" locked="0" layoutInCell="1" allowOverlap="1" wp14:anchorId="08CD14A6" wp14:editId="3E9DD695">
                 <wp:simplePos x="0" y="0"/>
                 <wp:positionH relativeFrom="column">
                   <wp:posOffset>-256057</wp:posOffset>
@@ -898,52 +1451,72 @@
                                 <w:u w:val="single"/>
                               </w:rPr>
                             </w:pPr>
+                            <w:proofErr w:type="spellStart"/>
+                            <w:proofErr w:type="gramStart"/>
                             <w:r>
                               <w:rPr>
                                 <w:u w:val="single"/>
                               </w:rPr>
                               <w:t>idCVE</w:t>
                             </w:r>
+                            <w:proofErr w:type="spellEnd"/>
+                            <w:proofErr w:type="gramEnd"/>
                           </w:p>
                           <w:p>
                             <w:pPr>
                               <w:spacing w:after="0"/>
                             </w:pPr>
+                            <w:proofErr w:type="spellStart"/>
+                            <w:proofErr w:type="gramStart"/>
                             <w:r>
                               <w:t>nomCVE</w:t>
                             </w:r>
+                            <w:proofErr w:type="spellEnd"/>
+                            <w:proofErr w:type="gramEnd"/>
                           </w:p>
                           <w:p>
                             <w:pPr>
                               <w:spacing w:after="0"/>
                             </w:pPr>
+                            <w:proofErr w:type="spellStart"/>
+                            <w:proofErr w:type="gramStart"/>
                             <w:r>
                               <w:t>dateCVE</w:t>
                             </w:r>
+                            <w:proofErr w:type="spellEnd"/>
+                            <w:proofErr w:type="gramEnd"/>
                           </w:p>
                           <w:p>
                             <w:pPr>
                               <w:spacing w:after="0"/>
                             </w:pPr>
+                            <w:proofErr w:type="spellStart"/>
+                            <w:proofErr w:type="gramStart"/>
                             <w:r>
                               <w:t>status</w:t>
                             </w:r>
+                            <w:proofErr w:type="spellEnd"/>
+                            <w:proofErr w:type="gramEnd"/>
                           </w:p>
                           <w:p>
                             <w:pPr>
                               <w:spacing w:after="0"/>
                             </w:pPr>
+                            <w:proofErr w:type="gramStart"/>
                             <w:r>
                               <w:t>description</w:t>
                             </w:r>
+                            <w:proofErr w:type="gramEnd"/>
                           </w:p>
                           <w:p>
                             <w:pPr>
                               <w:spacing w:after="0"/>
                             </w:pPr>
+                            <w:proofErr w:type="gramStart"/>
                             <w:r>
                               <w:t>note</w:t>
                             </w:r>
+                            <w:proofErr w:type="gramEnd"/>
                           </w:p>
                           <w:p>
                             <w:pPr>
@@ -1062,7 +1635,7 @@
         <mc:AlternateContent>
           <mc:Choice Requires="wps">
             <w:drawing>
-              <wp:anchor distT="0" distB="0" distL="114300" distR="114300" simplePos="0" relativeHeight="251715584" behindDoc="0" locked="0" layoutInCell="1" allowOverlap="1" wp14:anchorId="5163F4EB" wp14:editId="02B7C3D3">
+              <wp:anchor distT="0" distB="0" distL="114300" distR="114300" simplePos="0" relativeHeight="251715584" behindDoc="0" locked="0" layoutInCell="1" allowOverlap="1" wp14:anchorId="483DE766" wp14:editId="09E302A8">
                 <wp:simplePos x="0" y="0"/>
                 <wp:positionH relativeFrom="column">
                   <wp:posOffset>7525080</wp:posOffset>
@@ -1114,8 +1687,13 @@
                               <w:jc w:val="center"/>
                             </w:pPr>
                             <w:r>
-                              <w:t>0,n</w:t>
-                            </w:r>
+                              <w:t>0</w:t>
+                            </w:r>
+                            <w:proofErr w:type="gramStart"/>
+                            <w:r>
+                              <w:t>,n</w:t>
+                            </w:r>
+                            <w:proofErr w:type="gramEnd"/>
                           </w:p>
                         </w:txbxContent>
                       </wps:txbx>
@@ -1170,7 +1748,7 @@
         <mc:AlternateContent>
           <mc:Choice Requires="wps">
             <w:drawing>
-              <wp:anchor distT="0" distB="0" distL="114300" distR="114300" simplePos="0" relativeHeight="251713536" behindDoc="0" locked="0" layoutInCell="1" allowOverlap="1" wp14:anchorId="5EE03112" wp14:editId="59C75AF4">
+              <wp:anchor distT="0" distB="0" distL="114300" distR="114300" simplePos="0" relativeHeight="251713536" behindDoc="0" locked="0" layoutInCell="1" allowOverlap="1" wp14:anchorId="64E9AF43" wp14:editId="73F57B13">
                 <wp:simplePos x="0" y="0"/>
                 <wp:positionH relativeFrom="column">
                   <wp:posOffset>7598055</wp:posOffset>
@@ -1222,8 +1800,13 @@
                               <w:jc w:val="center"/>
                             </w:pPr>
                             <w:r>
-                              <w:t>0,n</w:t>
-                            </w:r>
+                              <w:t>0</w:t>
+                            </w:r>
+                            <w:proofErr w:type="gramStart"/>
+                            <w:r>
+                              <w:t>,n</w:t>
+                            </w:r>
+                            <w:proofErr w:type="gramEnd"/>
                           </w:p>
                         </w:txbxContent>
                       </wps:txbx>
@@ -1278,7 +1861,7 @@
         <mc:AlternateContent>
           <mc:Choice Requires="wps">
             <w:drawing>
-              <wp:anchor distT="0" distB="0" distL="114300" distR="114300" simplePos="0" relativeHeight="251711488" behindDoc="0" locked="0" layoutInCell="1" allowOverlap="1" wp14:anchorId="4FF92432" wp14:editId="23EE7F09">
+              <wp:anchor distT="0" distB="0" distL="114300" distR="114300" simplePos="0" relativeHeight="251711488" behindDoc="0" locked="0" layoutInCell="1" allowOverlap="1" wp14:anchorId="2B7F6AA9" wp14:editId="522B984E">
                 <wp:simplePos x="0" y="0"/>
                 <wp:positionH relativeFrom="column">
                   <wp:posOffset>2938069</wp:posOffset>
@@ -1330,8 +1913,13 @@
                               <w:jc w:val="center"/>
                             </w:pPr>
                             <w:r>
-                              <w:t>0,n</w:t>
-                            </w:r>
+                              <w:t>0</w:t>
+                            </w:r>
+                            <w:proofErr w:type="gramStart"/>
+                            <w:r>
+                              <w:t>,n</w:t>
+                            </w:r>
+                            <w:proofErr w:type="gramEnd"/>
                           </w:p>
                         </w:txbxContent>
                       </wps:txbx>
@@ -1386,7 +1974,7 @@
         <mc:AlternateContent>
           <mc:Choice Requires="wps">
             <w:drawing>
-              <wp:anchor distT="0" distB="0" distL="114300" distR="114300" simplePos="0" relativeHeight="251707392" behindDoc="0" locked="0" layoutInCell="1" allowOverlap="1" wp14:anchorId="0F8C5331" wp14:editId="156026E4">
+              <wp:anchor distT="0" distB="0" distL="114300" distR="114300" simplePos="0" relativeHeight="251707392" behindDoc="0" locked="0" layoutInCell="1" allowOverlap="1" wp14:anchorId="6D7ECA0A" wp14:editId="3419DC71">
                 <wp:simplePos x="0" y="0"/>
                 <wp:positionH relativeFrom="column">
                   <wp:posOffset>5221757</wp:posOffset>
@@ -1438,8 +2026,13 @@
                               <w:jc w:val="center"/>
                             </w:pPr>
                             <w:r>
-                              <w:t>0,n</w:t>
-                            </w:r>
+                              <w:t>0</w:t>
+                            </w:r>
+                            <w:proofErr w:type="gramStart"/>
+                            <w:r>
+                              <w:t>,n</w:t>
+                            </w:r>
+                            <w:proofErr w:type="gramEnd"/>
                           </w:p>
                         </w:txbxContent>
                       </wps:txbx>
@@ -1497,7 +2090,7 @@
         <mc:AlternateContent>
           <mc:Choice Requires="wps">
             <w:drawing>
-              <wp:anchor distT="0" distB="0" distL="114300" distR="114300" simplePos="0" relativeHeight="251705344" behindDoc="0" locked="0" layoutInCell="1" allowOverlap="1" wp14:anchorId="24C0B320" wp14:editId="0FA4923E">
+              <wp:anchor distT="0" distB="0" distL="114300" distR="114300" simplePos="0" relativeHeight="251705344" behindDoc="0" locked="0" layoutInCell="1" allowOverlap="1" wp14:anchorId="5F2AA9CD" wp14:editId="02C0F3A5">
                 <wp:simplePos x="0" y="0"/>
                 <wp:positionH relativeFrom="column">
                   <wp:posOffset>3334436</wp:posOffset>
@@ -1600,7 +2193,7 @@
         <mc:AlternateContent>
           <mc:Choice Requires="wps">
             <w:drawing>
-              <wp:anchor distT="0" distB="0" distL="114300" distR="114300" simplePos="0" relativeHeight="251703296" behindDoc="0" locked="0" layoutInCell="1" allowOverlap="1" wp14:anchorId="378B102B" wp14:editId="6CF80B93">
+              <wp:anchor distT="0" distB="0" distL="114300" distR="114300" simplePos="0" relativeHeight="251703296" behindDoc="0" locked="0" layoutInCell="1" allowOverlap="1" wp14:anchorId="3F4FB012" wp14:editId="6F22860B">
                 <wp:simplePos x="0" y="0"/>
                 <wp:positionH relativeFrom="column">
                   <wp:posOffset>3400171</wp:posOffset>
@@ -1652,8 +2245,13 @@
                               <w:jc w:val="center"/>
                             </w:pPr>
                             <w:r>
-                              <w:t>0,n</w:t>
-                            </w:r>
+                              <w:t>0</w:t>
+                            </w:r>
+                            <w:proofErr w:type="gramStart"/>
+                            <w:r>
+                              <w:t>,n</w:t>
+                            </w:r>
+                            <w:proofErr w:type="gramEnd"/>
                           </w:p>
                         </w:txbxContent>
                       </wps:txbx>
@@ -1708,7 +2306,7 @@
         <mc:AlternateContent>
           <mc:Choice Requires="wps">
             <w:drawing>
-              <wp:anchor distT="0" distB="0" distL="114300" distR="114300" simplePos="0" relativeHeight="251701248" behindDoc="0" locked="0" layoutInCell="1" allowOverlap="1" wp14:anchorId="02E0EAF6" wp14:editId="09A289B5">
+              <wp:anchor distT="0" distB="0" distL="114300" distR="114300" simplePos="0" relativeHeight="251701248" behindDoc="0" locked="0" layoutInCell="1" allowOverlap="1" wp14:anchorId="1A7D4D3C" wp14:editId="5408A63A">
                 <wp:simplePos x="0" y="0"/>
                 <wp:positionH relativeFrom="column">
                   <wp:posOffset>1000608</wp:posOffset>
@@ -1760,8 +2358,13 @@
                               <w:jc w:val="center"/>
                             </w:pPr>
                             <w:r>
-                              <w:t>1,n</w:t>
-                            </w:r>
+                              <w:t>1</w:t>
+                            </w:r>
+                            <w:proofErr w:type="gramStart"/>
+                            <w:r>
+                              <w:t>,n</w:t>
+                            </w:r>
+                            <w:proofErr w:type="gramEnd"/>
                           </w:p>
                         </w:txbxContent>
                       </wps:txbx>
@@ -1819,7 +2422,7 @@
         <mc:AlternateContent>
           <mc:Choice Requires="wps">
             <w:drawing>
-              <wp:anchor distT="0" distB="0" distL="114300" distR="114300" simplePos="0" relativeHeight="251699200" behindDoc="0" locked="0" layoutInCell="1" allowOverlap="1" wp14:anchorId="3B8989EC" wp14:editId="267CF0CD">
+              <wp:anchor distT="0" distB="0" distL="114300" distR="114300" simplePos="0" relativeHeight="251699200" behindDoc="0" locked="0" layoutInCell="1" allowOverlap="1" wp14:anchorId="6ADDD815" wp14:editId="5BB795BD">
                 <wp:simplePos x="0" y="0"/>
                 <wp:positionH relativeFrom="column">
                   <wp:posOffset>6794525</wp:posOffset>
@@ -1871,8 +2474,13 @@
                               <w:jc w:val="center"/>
                             </w:pPr>
                             <w:r>
-                              <w:t>1,n</w:t>
-                            </w:r>
+                              <w:t>1</w:t>
+                            </w:r>
+                            <w:proofErr w:type="gramStart"/>
+                            <w:r>
+                              <w:t>,n</w:t>
+                            </w:r>
+                            <w:proofErr w:type="gramEnd"/>
                           </w:p>
                         </w:txbxContent>
                       </wps:txbx>
@@ -1930,7 +2538,7 @@
         <mc:AlternateContent>
           <mc:Choice Requires="wps">
             <w:drawing>
-              <wp:anchor distT="0" distB="0" distL="114300" distR="114300" simplePos="0" relativeHeight="251697152" behindDoc="0" locked="0" layoutInCell="1" allowOverlap="1" wp14:anchorId="222EBD5E" wp14:editId="76239144">
+              <wp:anchor distT="0" distB="0" distL="114300" distR="114300" simplePos="0" relativeHeight="251697152" behindDoc="0" locked="0" layoutInCell="1" allowOverlap="1" wp14:anchorId="2CF85418" wp14:editId="4DBEEDCA">
                 <wp:simplePos x="0" y="0"/>
                 <wp:positionH relativeFrom="column">
                   <wp:posOffset>1141095</wp:posOffset>
@@ -2033,7 +2641,7 @@
         <mc:AlternateContent>
           <mc:Choice Requires="wps">
             <w:drawing>
-              <wp:anchor distT="0" distB="0" distL="114300" distR="114300" simplePos="0" relativeHeight="251696128" behindDoc="0" locked="0" layoutInCell="1" allowOverlap="1" wp14:anchorId="4D88E0E7" wp14:editId="1728D9DC">
+              <wp:anchor distT="0" distB="0" distL="114300" distR="114300" simplePos="0" relativeHeight="251696128" behindDoc="0" locked="0" layoutInCell="1" allowOverlap="1" wp14:anchorId="30B54CC1" wp14:editId="364E50F2">
                 <wp:simplePos x="0" y="0"/>
                 <wp:positionH relativeFrom="column">
                   <wp:posOffset>8331835</wp:posOffset>
@@ -2106,7 +2714,7 @@
         <mc:AlternateContent>
           <mc:Choice Requires="wps">
             <w:drawing>
-              <wp:anchor distT="0" distB="0" distL="114300" distR="114300" simplePos="0" relativeHeight="251670528" behindDoc="0" locked="0" layoutInCell="1" allowOverlap="1" wp14:anchorId="153A7B88" wp14:editId="7FA1C321">
+              <wp:anchor distT="0" distB="0" distL="114300" distR="114300" simplePos="0" relativeHeight="251670528" behindDoc="0" locked="0" layoutInCell="1" allowOverlap="1" wp14:anchorId="75841CAB" wp14:editId="684CB445">
                 <wp:simplePos x="0" y="0"/>
                 <wp:positionH relativeFrom="column">
                   <wp:posOffset>7189470</wp:posOffset>
@@ -2158,27 +2766,35 @@
                               <w:spacing w:after="0"/>
                               <w:jc w:val="center"/>
                             </w:pPr>
+                            <w:proofErr w:type="spellStart"/>
+                            <w:proofErr w:type="gramStart"/>
                             <w:r>
                               <w:t>link_editeur_user</w:t>
                             </w:r>
+                            <w:proofErr w:type="spellEnd"/>
+                            <w:proofErr w:type="gramEnd"/>
                           </w:p>
                           <w:p>
                             <w:pPr>
                               <w:spacing w:after="0"/>
                               <w:jc w:val="center"/>
                             </w:pPr>
+                            <w:proofErr w:type="gramStart"/>
                             <w:r>
                               <w:t>favoris</w:t>
                             </w:r>
+                            <w:proofErr w:type="gramEnd"/>
                           </w:p>
                           <w:p>
                             <w:pPr>
                               <w:spacing w:after="0"/>
                               <w:jc w:val="center"/>
                             </w:pPr>
+                            <w:proofErr w:type="gramStart"/>
                             <w:r>
                               <w:t>commentaire</w:t>
                             </w:r>
+                            <w:proofErr w:type="gramEnd"/>
                           </w:p>
                         </w:txbxContent>
                       </wps:txbx>
@@ -2258,7 +2874,7 @@
         <mc:AlternateContent>
           <mc:Choice Requires="wps">
             <w:drawing>
-              <wp:anchor distT="0" distB="0" distL="114300" distR="114300" simplePos="0" relativeHeight="251681792" behindDoc="0" locked="0" layoutInCell="1" allowOverlap="1" wp14:anchorId="7BC7C810" wp14:editId="3A53106A">
+              <wp:anchor distT="0" distB="0" distL="114300" distR="114300" simplePos="0" relativeHeight="251681792" behindDoc="0" locked="0" layoutInCell="1" allowOverlap="1" wp14:anchorId="61ACA756" wp14:editId="379C7A24">
                 <wp:simplePos x="0" y="0"/>
                 <wp:positionH relativeFrom="column">
                   <wp:posOffset>5074920</wp:posOffset>
@@ -2331,7 +2947,7 @@
         <mc:AlternateContent>
           <mc:Choice Requires="wps">
             <w:drawing>
-              <wp:anchor distT="0" distB="0" distL="114300" distR="114300" simplePos="0" relativeHeight="251679744" behindDoc="0" locked="0" layoutInCell="1" allowOverlap="1" wp14:anchorId="1FA97D10" wp14:editId="442F9E63">
+              <wp:anchor distT="0" distB="0" distL="114300" distR="114300" simplePos="0" relativeHeight="251679744" behindDoc="0" locked="0" layoutInCell="1" allowOverlap="1" wp14:anchorId="09068023" wp14:editId="596E7603">
                 <wp:simplePos x="0" y="0"/>
                 <wp:positionH relativeFrom="column">
                   <wp:posOffset>1448385</wp:posOffset>
@@ -2404,7 +3020,7 @@
         <mc:AlternateContent>
           <mc:Choice Requires="wps">
             <w:drawing>
-              <wp:anchor distT="0" distB="0" distL="114300" distR="114300" simplePos="0" relativeHeight="251668480" behindDoc="0" locked="0" layoutInCell="1" allowOverlap="1" wp14:anchorId="71DC120E" wp14:editId="22AD97FA">
+              <wp:anchor distT="0" distB="0" distL="114300" distR="114300" simplePos="0" relativeHeight="251668480" behindDoc="0" locked="0" layoutInCell="1" allowOverlap="1" wp14:anchorId="7DB22CE0" wp14:editId="37707AC5">
                 <wp:simplePos x="0" y="0"/>
                 <wp:positionH relativeFrom="column">
                   <wp:posOffset>-44450</wp:posOffset>
@@ -2456,27 +3072,35 @@
                               <w:spacing w:after="0"/>
                               <w:jc w:val="center"/>
                             </w:pPr>
+                            <w:proofErr w:type="spellStart"/>
+                            <w:proofErr w:type="gramStart"/>
                             <w:r>
                               <w:t>link_cve_user</w:t>
                             </w:r>
+                            <w:proofErr w:type="spellEnd"/>
+                            <w:proofErr w:type="gramEnd"/>
                           </w:p>
                           <w:p>
                             <w:pPr>
                               <w:spacing w:after="0"/>
                               <w:jc w:val="center"/>
                             </w:pPr>
+                            <w:proofErr w:type="gramStart"/>
                             <w:r>
                               <w:t>favoris</w:t>
                             </w:r>
+                            <w:proofErr w:type="gramEnd"/>
                           </w:p>
                           <w:p>
                             <w:pPr>
                               <w:spacing w:after="0"/>
                               <w:jc w:val="center"/>
                             </w:pPr>
+                            <w:proofErr w:type="gramStart"/>
                             <w:r>
                               <w:t>commentaire</w:t>
                             </w:r>
+                            <w:proofErr w:type="gramEnd"/>
                           </w:p>
                         </w:txbxContent>
                       </wps:txbx>
@@ -2547,7 +3171,7 @@
         <mc:AlternateContent>
           <mc:Choice Requires="wps">
             <w:drawing>
-              <wp:anchor distT="0" distB="0" distL="114300" distR="114300" simplePos="0" relativeHeight="251667456" behindDoc="0" locked="0" layoutInCell="1" allowOverlap="1" wp14:anchorId="78AC1314" wp14:editId="7C64EE7B">
+              <wp:anchor distT="0" distB="0" distL="114300" distR="114300" simplePos="0" relativeHeight="251667456" behindDoc="0" locked="0" layoutInCell="1" allowOverlap="1" wp14:anchorId="7122B8E5" wp14:editId="5C1C2785">
                 <wp:simplePos x="0" y="0"/>
                 <wp:positionH relativeFrom="column">
                   <wp:posOffset>3781654</wp:posOffset>
@@ -2599,9 +3223,11 @@
                               <w:spacing w:after="100" w:afterAutospacing="1"/>
                               <w:jc w:val="center"/>
                             </w:pPr>
+                            <w:proofErr w:type="gramStart"/>
                             <w:r>
                               <w:t>user</w:t>
                             </w:r>
+                            <w:proofErr w:type="gramEnd"/>
                           </w:p>
                           <w:p>
                             <w:pPr>
@@ -2610,6 +3236,8 @@
                                 <w:u w:val="single"/>
                               </w:rPr>
                             </w:pPr>
+                            <w:proofErr w:type="spellStart"/>
+                            <w:proofErr w:type="gramStart"/>
                             <w:r>
                               <w:rPr>
                                 <w:u w:val="single"/>
@@ -2622,19 +3250,27 @@
                               </w:rPr>
                               <w:t>User</w:t>
                             </w:r>
+                            <w:proofErr w:type="spellEnd"/>
+                            <w:proofErr w:type="gramEnd"/>
                           </w:p>
                           <w:p>
                             <w:pPr>
                               <w:spacing w:after="0"/>
                             </w:pPr>
+                            <w:proofErr w:type="spellStart"/>
+                            <w:proofErr w:type="gramStart"/>
                             <w:r>
                               <w:t>nomUser</w:t>
                             </w:r>
+                            <w:proofErr w:type="spellEnd"/>
+                            <w:proofErr w:type="gramEnd"/>
                           </w:p>
                           <w:p>
                             <w:pPr>
                               <w:spacing w:after="0"/>
                             </w:pPr>
+                            <w:proofErr w:type="spellStart"/>
+                            <w:proofErr w:type="gramStart"/>
                             <w:r>
                               <w:t>m</w:t>
                             </w:r>
@@ -2644,6 +3280,8 @@
                             <w:r>
                               <w:t>User</w:t>
                             </w:r>
+                            <w:proofErr w:type="spellEnd"/>
+                            <w:proofErr w:type="gramEnd"/>
                           </w:p>
                           <w:p>
                             <w:pPr>
@@ -2748,7 +3386,7 @@
         <mc:AlternateContent>
           <mc:Choice Requires="wps">
             <w:drawing>
-              <wp:anchor distT="0" distB="0" distL="114300" distR="114300" simplePos="0" relativeHeight="251694080" behindDoc="0" locked="0" layoutInCell="1" allowOverlap="1" wp14:anchorId="471DED6D" wp14:editId="622A5B77">
+              <wp:anchor distT="0" distB="0" distL="114300" distR="114300" simplePos="0" relativeHeight="251694080" behindDoc="0" locked="0" layoutInCell="1" allowOverlap="1" wp14:anchorId="3F24FC99" wp14:editId="08FB46E9">
                 <wp:simplePos x="0" y="0"/>
                 <wp:positionH relativeFrom="column">
                   <wp:posOffset>2677338</wp:posOffset>
@@ -2821,7 +3459,7 @@
         <mc:AlternateContent>
           <mc:Choice Requires="wps">
             <w:drawing>
-              <wp:anchor distT="0" distB="0" distL="114300" distR="114300" simplePos="0" relativeHeight="251692032" behindDoc="0" locked="0" layoutInCell="1" allowOverlap="1" wp14:anchorId="0E03E184" wp14:editId="45EF2D0A">
+              <wp:anchor distT="0" distB="0" distL="114300" distR="114300" simplePos="0" relativeHeight="251692032" behindDoc="0" locked="0" layoutInCell="1" allowOverlap="1" wp14:anchorId="2ADC1D81" wp14:editId="5964B4EE">
                 <wp:simplePos x="0" y="0"/>
                 <wp:positionH relativeFrom="column">
                   <wp:posOffset>1002158</wp:posOffset>
@@ -2894,7 +3532,7 @@
         <mc:AlternateContent>
           <mc:Choice Requires="wps">
             <w:drawing>
-              <wp:anchor distT="0" distB="0" distL="114300" distR="114300" simplePos="0" relativeHeight="251689984" behindDoc="0" locked="0" layoutInCell="1" allowOverlap="1" wp14:anchorId="039FB94B" wp14:editId="219431DD">
+              <wp:anchor distT="0" distB="0" distL="114300" distR="114300" simplePos="0" relativeHeight="251689984" behindDoc="0" locked="0" layoutInCell="1" allowOverlap="1" wp14:anchorId="077DEADA" wp14:editId="04A75F40">
                 <wp:simplePos x="0" y="0"/>
                 <wp:positionH relativeFrom="column">
                   <wp:posOffset>5581473</wp:posOffset>
@@ -2967,7 +3605,7 @@
         <mc:AlternateContent>
           <mc:Choice Requires="wps">
             <w:drawing>
-              <wp:anchor distT="0" distB="0" distL="114300" distR="114300" simplePos="0" relativeHeight="251687936" behindDoc="0" locked="0" layoutInCell="1" allowOverlap="1" wp14:anchorId="4D49A6ED" wp14:editId="1D95C26B">
+              <wp:anchor distT="0" distB="0" distL="114300" distR="114300" simplePos="0" relativeHeight="251687936" behindDoc="0" locked="0" layoutInCell="1" allowOverlap="1" wp14:anchorId="23FDDA9E" wp14:editId="5CB893FF">
                 <wp:simplePos x="0" y="0"/>
                 <wp:positionH relativeFrom="column">
                   <wp:posOffset>3284500</wp:posOffset>
@@ -3040,7 +3678,7 @@
         <mc:AlternateContent>
           <mc:Choice Requires="wps">
             <w:drawing>
-              <wp:anchor distT="0" distB="0" distL="114300" distR="114300" simplePos="0" relativeHeight="251685888" behindDoc="0" locked="0" layoutInCell="1" allowOverlap="1" wp14:anchorId="15504111" wp14:editId="42DCD383">
+              <wp:anchor distT="0" distB="0" distL="114300" distR="114300" simplePos="0" relativeHeight="251685888" behindDoc="0" locked="0" layoutInCell="1" allowOverlap="1" wp14:anchorId="30128B1C" wp14:editId="526F731C">
                 <wp:simplePos x="0" y="0"/>
                 <wp:positionH relativeFrom="column">
                   <wp:posOffset>5669256</wp:posOffset>
@@ -3113,7 +3751,7 @@
         <mc:AlternateContent>
           <mc:Choice Requires="wps">
             <w:drawing>
-              <wp:anchor distT="0" distB="0" distL="114300" distR="114300" simplePos="0" relativeHeight="251683840" behindDoc="0" locked="0" layoutInCell="1" allowOverlap="1" wp14:anchorId="2CAB141E" wp14:editId="3A2FA056">
+              <wp:anchor distT="0" distB="0" distL="114300" distR="114300" simplePos="0" relativeHeight="251683840" behindDoc="0" locked="0" layoutInCell="1" allowOverlap="1" wp14:anchorId="189FCD05" wp14:editId="4588F61C">
                 <wp:simplePos x="0" y="0"/>
                 <wp:positionH relativeFrom="column">
                   <wp:posOffset>1002158</wp:posOffset>
@@ -3186,7 +3824,7 @@
         <mc:AlternateContent>
           <mc:Choice Requires="wps">
             <w:drawing>
-              <wp:anchor distT="0" distB="0" distL="114300" distR="114300" simplePos="0" relativeHeight="251672576" behindDoc="0" locked="0" layoutInCell="1" allowOverlap="1" wp14:anchorId="5026CA20" wp14:editId="7B250104">
+              <wp:anchor distT="0" distB="0" distL="114300" distR="114300" simplePos="0" relativeHeight="251672576" behindDoc="0" locked="0" layoutInCell="1" allowOverlap="1" wp14:anchorId="325659FA" wp14:editId="35C6A270">
                 <wp:simplePos x="0" y="0"/>
                 <wp:positionH relativeFrom="column">
                   <wp:posOffset>3869055</wp:posOffset>
@@ -3238,9 +3876,13 @@
                               <w:spacing w:after="0"/>
                               <w:jc w:val="center"/>
                             </w:pPr>
+                            <w:proofErr w:type="spellStart"/>
+                            <w:proofErr w:type="gramStart"/>
                             <w:r>
                               <w:t>link_cve_editeur</w:t>
                             </w:r>
+                            <w:proofErr w:type="spellEnd"/>
+                            <w:proofErr w:type="gramEnd"/>
                           </w:p>
                         </w:txbxContent>
                       </wps:txbx>
@@ -3295,7 +3937,7 @@
         <mc:AlternateContent>
           <mc:Choice Requires="wps">
             <w:drawing>
-              <wp:anchor distT="0" distB="0" distL="114300" distR="114300" simplePos="0" relativeHeight="251674624" behindDoc="0" locked="0" layoutInCell="1" allowOverlap="1" wp14:anchorId="55A4FD06" wp14:editId="358BB1B6">
+              <wp:anchor distT="0" distB="0" distL="114300" distR="114300" simplePos="0" relativeHeight="251674624" behindDoc="0" locked="0" layoutInCell="1" allowOverlap="1" wp14:anchorId="20527BA1" wp14:editId="175D9A45">
                 <wp:simplePos x="0" y="0"/>
                 <wp:positionH relativeFrom="column">
                   <wp:posOffset>1804670</wp:posOffset>
@@ -3347,9 +3989,13 @@
                               <w:spacing w:after="0"/>
                               <w:jc w:val="center"/>
                             </w:pPr>
+                            <w:proofErr w:type="spellStart"/>
+                            <w:proofErr w:type="gramStart"/>
                             <w:r>
                               <w:t>link_cve_faille</w:t>
                             </w:r>
+                            <w:proofErr w:type="spellEnd"/>
+                            <w:proofErr w:type="gramEnd"/>
                           </w:p>
                         </w:txbxContent>
                       </wps:txbx>
@@ -3405,7 +4051,7 @@
         <mc:AlternateContent>
           <mc:Choice Requires="wps">
             <w:drawing>
-              <wp:anchor distT="0" distB="0" distL="114300" distR="114300" simplePos="0" relativeHeight="251661312" behindDoc="0" locked="0" layoutInCell="1" allowOverlap="1" wp14:anchorId="4B2D677C" wp14:editId="27E7EE1E">
+              <wp:anchor distT="0" distB="0" distL="114300" distR="114300" simplePos="0" relativeHeight="251661312" behindDoc="0" locked="0" layoutInCell="1" allowOverlap="1" wp14:anchorId="7CF4072E" wp14:editId="38C45FCE">
                 <wp:simplePos x="0" y="0"/>
                 <wp:positionH relativeFrom="column">
                   <wp:posOffset>2025015</wp:posOffset>
@@ -3457,9 +4103,11 @@
                               <w:spacing w:after="100" w:afterAutospacing="1"/>
                               <w:jc w:val="center"/>
                             </w:pPr>
+                            <w:proofErr w:type="gramStart"/>
                             <w:r>
                               <w:t>faille</w:t>
                             </w:r>
+                            <w:proofErr w:type="gramEnd"/>
                           </w:p>
                           <w:p>
                             <w:pPr>
@@ -3468,6 +4116,8 @@
                                 <w:u w:val="single"/>
                               </w:rPr>
                             </w:pPr>
+                            <w:proofErr w:type="spellStart"/>
+                            <w:proofErr w:type="gramStart"/>
                             <w:r>
                               <w:rPr>
                                 <w:u w:val="single"/>
@@ -3480,25 +4130,33 @@
                               </w:rPr>
                               <w:t>faille</w:t>
                             </w:r>
+                            <w:proofErr w:type="spellEnd"/>
+                            <w:proofErr w:type="gramEnd"/>
                           </w:p>
                           <w:p>
                             <w:pPr>
                               <w:spacing w:after="0"/>
                             </w:pPr>
+                            <w:proofErr w:type="spellStart"/>
+                            <w:proofErr w:type="gramStart"/>
                             <w:r>
                               <w:t>nom</w:t>
                             </w:r>
                             <w:r>
                               <w:t>faille</w:t>
                             </w:r>
+                            <w:proofErr w:type="spellEnd"/>
+                            <w:proofErr w:type="gramEnd"/>
                           </w:p>
                           <w:p>
                             <w:pPr>
                               <w:spacing w:after="0"/>
                             </w:pPr>
+                            <w:proofErr w:type="gramStart"/>
                             <w:r>
                               <w:t>description</w:t>
                             </w:r>
+                            <w:proofErr w:type="gramEnd"/>
                           </w:p>
                           <w:p>
                             <w:pPr>
@@ -3598,7 +4256,7 @@
         <mc:AlternateContent>
           <mc:Choice Requires="wps">
             <w:drawing>
-              <wp:anchor distT="0" distB="0" distL="114300" distR="114300" simplePos="0" relativeHeight="251676672" behindDoc="0" locked="0" layoutInCell="1" allowOverlap="1" wp14:anchorId="07A6C839" wp14:editId="245BE596">
+              <wp:anchor distT="0" distB="0" distL="114300" distR="114300" simplePos="0" relativeHeight="251676672" behindDoc="0" locked="0" layoutInCell="1" allowOverlap="1" wp14:anchorId="609C317C" wp14:editId="63233F1B">
                 <wp:simplePos x="0" y="0"/>
                 <wp:positionH relativeFrom="column">
                   <wp:posOffset>3780155</wp:posOffset>
@@ -3650,9 +4308,13 @@
                               <w:spacing w:after="0"/>
                               <w:jc w:val="center"/>
                             </w:pPr>
+                            <w:proofErr w:type="spellStart"/>
+                            <w:proofErr w:type="gramStart"/>
                             <w:r>
                               <w:t>link_faille_type</w:t>
                             </w:r>
+                            <w:proofErr w:type="spellEnd"/>
+                            <w:proofErr w:type="gramEnd"/>
                           </w:p>
                         </w:txbxContent>
                       </wps:txbx>
@@ -3708,7 +4370,7 @@
         <mc:AlternateContent>
           <mc:Choice Requires="wps">
             <w:drawing>
-              <wp:anchor distT="0" distB="0" distL="114300" distR="114300" simplePos="0" relativeHeight="251663360" behindDoc="0" locked="0" layoutInCell="1" allowOverlap="1" wp14:anchorId="74836BC7" wp14:editId="70CAABA6">
+              <wp:anchor distT="0" distB="0" distL="114300" distR="114300" simplePos="0" relativeHeight="251663360" behindDoc="0" locked="0" layoutInCell="1" allowOverlap="1" wp14:anchorId="5A38DF93" wp14:editId="52E5F267">
                 <wp:simplePos x="0" y="0"/>
                 <wp:positionH relativeFrom="column">
                   <wp:posOffset>6002655</wp:posOffset>
@@ -3760,9 +4422,13 @@
                               <w:spacing w:after="100" w:afterAutospacing="1"/>
                               <w:jc w:val="center"/>
                             </w:pPr>
+                            <w:proofErr w:type="spellStart"/>
+                            <w:proofErr w:type="gramStart"/>
                             <w:r>
                               <w:t>type_faille</w:t>
                             </w:r>
+                            <w:proofErr w:type="spellEnd"/>
+                            <w:proofErr w:type="gramEnd"/>
                           </w:p>
                           <w:p>
                             <w:pPr>
@@ -3771,6 +4437,8 @@
                                 <w:u w:val="single"/>
                               </w:rPr>
                             </w:pPr>
+                            <w:proofErr w:type="spellStart"/>
+                            <w:proofErr w:type="gramStart"/>
                             <w:r>
                               <w:rPr>
                                 <w:u w:val="single"/>
@@ -3783,17 +4451,23 @@
                               </w:rPr>
                               <w:t>type</w:t>
                             </w:r>
+                            <w:proofErr w:type="spellEnd"/>
+                            <w:proofErr w:type="gramEnd"/>
                           </w:p>
                           <w:p>
                             <w:pPr>
                               <w:spacing w:after="0"/>
                             </w:pPr>
+                            <w:proofErr w:type="spellStart"/>
+                            <w:proofErr w:type="gramStart"/>
                             <w:r>
                               <w:t>nom</w:t>
                             </w:r>
                             <w:r>
                               <w:t>type</w:t>
                             </w:r>
+                            <w:proofErr w:type="spellEnd"/>
+                            <w:proofErr w:type="gramEnd"/>
                           </w:p>
                         </w:txbxContent>
                       </wps:txbx>
@@ -3878,7 +4552,7 @@
         <mc:AlternateContent>
           <mc:Choice Requires="wps">
             <w:drawing>
-              <wp:anchor distT="0" distB="0" distL="114300" distR="114300" simplePos="0" relativeHeight="251665408" behindDoc="0" locked="0" layoutInCell="1" allowOverlap="1" wp14:anchorId="2A27F0F9" wp14:editId="59544910">
+              <wp:anchor distT="0" distB="0" distL="114300" distR="114300" simplePos="0" relativeHeight="251665408" behindDoc="0" locked="0" layoutInCell="1" allowOverlap="1" wp14:anchorId="5A9137C0" wp14:editId="1014B4E4">
                 <wp:simplePos x="0" y="0"/>
                 <wp:positionH relativeFrom="column">
                   <wp:posOffset>7599680</wp:posOffset>
@@ -3930,9 +4604,13 @@
                               <w:spacing w:after="100" w:afterAutospacing="1"/>
                               <w:jc w:val="center"/>
                             </w:pPr>
+                            <w:proofErr w:type="spellStart"/>
+                            <w:proofErr w:type="gramStart"/>
                             <w:r>
                               <w:t>editeur</w:t>
                             </w:r>
+                            <w:proofErr w:type="spellEnd"/>
+                            <w:proofErr w:type="gramEnd"/>
                           </w:p>
                           <w:p>
                             <w:pPr>
@@ -3941,6 +4619,8 @@
                                 <w:u w:val="single"/>
                               </w:rPr>
                             </w:pPr>
+                            <w:proofErr w:type="spellStart"/>
+                            <w:proofErr w:type="gramStart"/>
                             <w:r>
                               <w:rPr>
                                 <w:u w:val="single"/>
@@ -3953,34 +4633,53 @@
                               </w:rPr>
                               <w:t>Editeur</w:t>
                             </w:r>
+                            <w:proofErr w:type="spellEnd"/>
+                            <w:proofErr w:type="gramEnd"/>
                           </w:p>
                           <w:p>
                             <w:pPr>
                               <w:spacing w:after="0"/>
                             </w:pPr>
+                            <w:proofErr w:type="spellStart"/>
+                            <w:proofErr w:type="gramStart"/>
                             <w:r>
                               <w:t>nom</w:t>
                             </w:r>
                             <w:r>
                               <w:t>Editeur</w:t>
                             </w:r>
+                            <w:proofErr w:type="spellEnd"/>
+                            <w:proofErr w:type="gramEnd"/>
                           </w:p>
                           <w:p>
                             <w:pPr>
                               <w:spacing w:after="0"/>
                             </w:pPr>
+                            <w:proofErr w:type="spellStart"/>
+                            <w:proofErr w:type="gramStart"/>
                             <w:r>
                               <w:t>descriptionEditeur</w:t>
                             </w:r>
+                            <w:proofErr w:type="spellEnd"/>
+                            <w:proofErr w:type="gramEnd"/>
                           </w:p>
                           <w:p>
                             <w:pPr>
                               <w:spacing w:after="0"/>
                             </w:pPr>
-                            <w:r>
-                              <w:t>logoEditeur</w:t>
-                            </w:r>
-                          </w:p>
+                            <w:proofErr w:type="spellStart"/>
+                            <w:proofErr w:type="gramStart"/>
+                            <w:r>
+                              <w:t>logoEdite</w:t>
+                            </w:r>
+                            <w:bookmarkStart w:id="0" w:name="_GoBack"/>
+                            <w:r>
+                              <w:t>ur</w:t>
+                            </w:r>
+                            <w:proofErr w:type="spellEnd"/>
+                            <w:proofErr w:type="gramEnd"/>
+                          </w:p>
+                          <w:bookmarkEnd w:id="0"/>
                           <w:p>
                             <w:pPr>
                               <w:jc w:val="center"/>
@@ -4252,7 +4951,7 @@
   <w:style w:type="paragraph" w:default="1" w:styleId="Normal">
     <w:name w:val="Normal"/>
     <w:qFormat/>
-    <w:rsid w:val="00EC6369"/>
+    <w:rsid w:val="004A50F6"/>
   </w:style>
   <w:style w:type="character" w:default="1" w:styleId="Policepardfaut">
     <w:name w:val="Default Paragraph Font"/>
@@ -4443,7 +5142,7 @@
   <w:style w:type="paragraph" w:default="1" w:styleId="Normal">
     <w:name w:val="Normal"/>
     <w:qFormat/>
-    <w:rsid w:val="00EC6369"/>
+    <w:rsid w:val="004A50F6"/>
   </w:style>
   <w:style w:type="character" w:default="1" w:styleId="Policepardfaut">
     <w:name w:val="Default Paragraph Font"/>
@@ -4765,7 +5464,7 @@
 </file>
 
 <file path=customXml/itemProps1.xml><?xml version="1.0" encoding="utf-8"?>
-<ds:datastoreItem xmlns:ds="http://schemas.openxmlformats.org/officeDocument/2006/customXml" ds:itemID="{319AE1F5-33A8-4BC9-89F1-81001B7A1762}">
+<ds:datastoreItem xmlns:ds="http://schemas.openxmlformats.org/officeDocument/2006/customXml" ds:itemID="{BD4D00E0-A54C-48AD-8D0F-5E72FC6A33B3}">
   <ds:schemaRefs>
     <ds:schemaRef ds:uri="http://schemas.openxmlformats.org/officeDocument/2006/bibliography"/>
   </ds:schemaRefs>

</xml_diff>